<commit_message>
First report has been updated
</commit_message>
<xml_diff>
--- a/דוח הצעה.docx
+++ b/דוח הצעה.docx
@@ -1,6 +1,6 @@
 
 <file path=word/document.xml><?xml version="1.0" encoding="utf-8"?>
-<w:document xmlns:wpc="http://schemas.microsoft.com/office/word/2010/wordprocessingCanvas" xmlns:cx="http://schemas.microsoft.com/office/drawing/2014/chartex" xmlns:cx1="http://schemas.microsoft.com/office/drawing/2015/9/8/chartex" xmlns:cx2="http://schemas.microsoft.com/office/drawing/2015/10/21/chartex" xmlns:cx3="http://schemas.microsoft.com/office/drawing/2016/5/9/chartex" xmlns:cx4="http://schemas.microsoft.com/office/drawing/2016/5/10/chartex" xmlns:cx5="http://schemas.microsoft.com/office/drawing/2016/5/11/chartex" xmlns:cx6="http://schemas.microsoft.com/office/drawing/2016/5/12/chartex" xmlns:cx7="http://schemas.microsoft.com/office/drawing/2016/5/13/chartex" xmlns:cx8="http://schemas.microsoft.com/office/drawing/2016/5/14/chartex" xmlns:mc="http://schemas.openxmlformats.org/markup-compatibility/2006" xmlns:aink="http://schemas.microsoft.com/office/drawing/2016/ink" xmlns:am3d="http://schemas.microsoft.com/office/drawing/2017/model3d" xmlns:o="urn:schemas-microsoft-com:office:office" xmlns:r="http://schemas.openxmlformats.org/officeDocument/2006/relationships" xmlns:m="http://schemas.openxmlformats.org/officeDocument/2006/math" xmlns:v="urn:schemas-microsoft-com:vml" xmlns:wp14="http://schemas.microsoft.com/office/word/2010/wordprocessingDrawing" xmlns:wp="http://schemas.openxmlformats.org/drawingml/2006/wordprocessingDrawing" xmlns:w10="urn:schemas-microsoft-com:office:word" xmlns:w="http://schemas.openxmlformats.org/wordprocessingml/2006/main" xmlns:w14="http://schemas.microsoft.com/office/word/2010/wordml" xmlns:w15="http://schemas.microsoft.com/office/word/2012/wordml" xmlns:w16cex="http://schemas.microsoft.com/office/word/2018/wordml/cex" xmlns:w16cid="http://schemas.microsoft.com/office/word/2016/wordml/cid" xmlns:w16="http://schemas.microsoft.com/office/word/2018/wordml" xmlns:w16sdtdh="http://schemas.microsoft.com/office/word/2020/wordml/sdtdatahash" xmlns:w16se="http://schemas.microsoft.com/office/word/2015/wordml/symex" xmlns:wpg="http://schemas.microsoft.com/office/word/2010/wordprocessingGroup" xmlns:wpi="http://schemas.microsoft.com/office/word/2010/wordprocessingInk" xmlns:wne="http://schemas.microsoft.com/office/word/2006/wordml" xmlns:wps="http://schemas.microsoft.com/office/word/2010/wordprocessingShape" mc:Ignorable="w14 w15 w16se w16cid w16 w16cex w16sdtdh wp14">
+<w:document xmlns:wpc="http://schemas.microsoft.com/office/word/2010/wordprocessingCanvas" xmlns:cx="http://schemas.microsoft.com/office/drawing/2014/chartex" xmlns:cx1="http://schemas.microsoft.com/office/drawing/2015/9/8/chartex" xmlns:cx2="http://schemas.microsoft.com/office/drawing/2015/10/21/chartex" xmlns:cx3="http://schemas.microsoft.com/office/drawing/2016/5/9/chartex" xmlns:cx4="http://schemas.microsoft.com/office/drawing/2016/5/10/chartex" xmlns:cx5="http://schemas.microsoft.com/office/drawing/2016/5/11/chartex" xmlns:cx6="http://schemas.microsoft.com/office/drawing/2016/5/12/chartex" xmlns:cx7="http://schemas.microsoft.com/office/drawing/2016/5/13/chartex" xmlns:cx8="http://schemas.microsoft.com/office/drawing/2016/5/14/chartex" xmlns:mc="http://schemas.openxmlformats.org/markup-compatibility/2006" xmlns:aink="http://schemas.microsoft.com/office/drawing/2016/ink" xmlns:am3d="http://schemas.microsoft.com/office/drawing/2017/model3d" xmlns:o="urn:schemas-microsoft-com:office:office" xmlns:r="http://schemas.openxmlformats.org/officeDocument/2006/relationships" xmlns:m="http://schemas.openxmlformats.org/officeDocument/2006/math" xmlns:v="urn:schemas-microsoft-com:vml" xmlns:wp14="http://schemas.microsoft.com/office/word/2010/wordprocessingDrawing" xmlns:wp="http://schemas.openxmlformats.org/drawingml/2006/wordprocessingDrawing" xmlns:w10="urn:schemas-microsoft-com:office:word" xmlns:w="http://schemas.openxmlformats.org/wordprocessingml/2006/main" xmlns:w14="http://schemas.microsoft.com/office/word/2010/wordml" xmlns:w15="http://schemas.microsoft.com/office/word/2012/wordml" xmlns:w16cid="http://schemas.microsoft.com/office/word/2016/wordml/cid" xmlns:w16se="http://schemas.microsoft.com/office/word/2015/wordml/symex" xmlns:wpg="http://schemas.microsoft.com/office/word/2010/wordprocessingGroup" xmlns:wpi="http://schemas.microsoft.com/office/word/2010/wordprocessingInk" xmlns:wne="http://schemas.microsoft.com/office/word/2006/wordml" xmlns:wps="http://schemas.microsoft.com/office/word/2010/wordprocessingShape" mc:Ignorable="w14 w15 w16se w16cid wp14">
   <w:body>
     <w:p>
       <w:pPr>
@@ -14,7 +14,6 @@
           <w:sz w:val="72"/>
           <w:szCs w:val="72"/>
           <w:rtl/>
-          <w:lang w:val="en-AS"/>
         </w:rPr>
       </w:pPr>
       <w:r>
@@ -26,7 +25,6 @@
           <w:sz w:val="72"/>
           <w:szCs w:val="72"/>
           <w:rtl/>
-          <w:lang w:val="en-AS"/>
         </w:rPr>
         <w:t>דו"ח הצעה + סקר שוק</w:t>
       </w:r>
@@ -41,7 +39,6 @@
           <w:sz w:val="40"/>
           <w:szCs w:val="40"/>
           <w:rtl/>
-          <w:lang w:val="en-AS"/>
         </w:rPr>
       </w:pPr>
       <w:r>
@@ -110,7 +107,7 @@
               </wp:anchor>
             </w:drawing>
           </mc:Choice>
-          <mc:Fallback>
+          <mc:Fallback xmlns:w16cex="http://schemas.microsoft.com/office/word/2018/wordml/cex" xmlns:w16="http://schemas.microsoft.com/office/word/2018/wordml" xmlns:w16sdtdh="http://schemas.microsoft.com/office/word/2020/wordml/sdtdatahash">
             <w:pict>
               <v:line w14:anchorId="56C31D97" id="Straight Connector 9" o:spid="_x0000_s1026" style="position:absolute;flip:y;z-index:251659264;visibility:visible;mso-wrap-style:square;mso-width-percent:0;mso-height-percent:0;mso-wrap-distance-left:9pt;mso-wrap-distance-top:0;mso-wrap-distance-right:9pt;mso-wrap-distance-bottom:0;mso-position-horizontal:right;mso-position-horizontal-relative:margin;mso-position-vertical:absolute;mso-position-vertical-relative:text;mso-width-percent:0;mso-height-percent:0;mso-width-relative:margin;mso-height-relative:margin" from="405.4pt,20.2pt" to="862pt,21.4pt" o:gfxdata="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" strokecolor="#4472c4 [3204]" strokeweight=".5pt">
                 <v:stroke joinstyle="miter"/>
@@ -133,7 +130,6 @@
           <w:sz w:val="40"/>
           <w:szCs w:val="40"/>
           <w:rtl/>
-          <w:lang w:val="en-AS"/>
         </w:rPr>
       </w:pPr>
       <w:r>
@@ -144,7 +140,6 @@
           <w:sz w:val="40"/>
           <w:szCs w:val="40"/>
           <w:rtl/>
-          <w:lang w:val="en-AS"/>
         </w:rPr>
         <w:t xml:space="preserve"> </w:t>
       </w:r>
@@ -157,7 +152,6 @@
           <w:sz w:val="40"/>
           <w:szCs w:val="40"/>
           <w:rtl/>
-          <w:lang w:val="en-AS"/>
         </w:rPr>
         <w:t>טל רנדי</w:t>
       </w:r>
@@ -169,7 +163,6 @@
           <w:sz w:val="40"/>
           <w:szCs w:val="40"/>
           <w:rtl/>
-          <w:lang w:val="en-AS"/>
         </w:rPr>
         <w:tab/>
       </w:r>
@@ -181,7 +174,6 @@
           <w:sz w:val="40"/>
           <w:szCs w:val="40"/>
           <w:rtl/>
-          <w:lang w:val="en-AS"/>
         </w:rPr>
         <w:tab/>
       </w:r>
@@ -193,7 +185,6 @@
           <w:sz w:val="40"/>
           <w:szCs w:val="40"/>
           <w:rtl/>
-          <w:lang w:val="en-AS"/>
         </w:rPr>
         <w:tab/>
       </w:r>
@@ -206,7 +197,6 @@
           <w:sz w:val="40"/>
           <w:szCs w:val="40"/>
           <w:rtl/>
-          <w:lang w:val="en-AS"/>
         </w:rPr>
         <w:t xml:space="preserve"> </w:t>
       </w:r>
@@ -219,7 +209,6 @@
           <w:sz w:val="40"/>
           <w:szCs w:val="40"/>
           <w:rtl/>
-          <w:lang w:val="en-AS"/>
         </w:rPr>
         <w:t>הראל מדמוני</w:t>
       </w:r>
@@ -235,7 +224,6 @@
           <w:color w:val="2F5496" w:themeColor="accent1" w:themeShade="BF"/>
           <w:sz w:val="40"/>
           <w:szCs w:val="40"/>
-          <w:lang w:val="en-US"/>
         </w:rPr>
       </w:pPr>
       <w:r>
@@ -247,7 +235,6 @@
           <w:sz w:val="40"/>
           <w:szCs w:val="40"/>
           <w:rtl/>
-          <w:lang w:val="en-AS"/>
         </w:rPr>
         <w:t xml:space="preserve"> 315633503</w:t>
       </w:r>
@@ -259,7 +246,6 @@
           <w:sz w:val="40"/>
           <w:szCs w:val="40"/>
           <w:rtl/>
-          <w:lang w:val="en-AS"/>
         </w:rPr>
         <w:tab/>
       </w:r>
@@ -271,7 +257,6 @@
           <w:sz w:val="40"/>
           <w:szCs w:val="40"/>
           <w:rtl/>
-          <w:lang w:val="en-AS"/>
         </w:rPr>
         <w:tab/>
       </w:r>
@@ -283,7 +268,6 @@
           <w:sz w:val="40"/>
           <w:szCs w:val="40"/>
           <w:rtl/>
-          <w:lang w:val="en-AS"/>
         </w:rPr>
         <w:tab/>
       </w:r>
@@ -296,7 +280,6 @@
           <w:sz w:val="40"/>
           <w:szCs w:val="40"/>
           <w:rtl/>
-          <w:lang w:val="en-AS"/>
         </w:rPr>
         <w:t>203382080</w:t>
       </w:r>
@@ -309,7 +292,6 @@
           <w:sz w:val="40"/>
           <w:szCs w:val="40"/>
           <w:rtl/>
-          <w:lang w:val="en-AS"/>
         </w:rPr>
         <w:t xml:space="preserve">        </w:t>
       </w:r>
@@ -324,7 +306,6 @@
           <w:sz w:val="40"/>
           <w:szCs w:val="40"/>
           <w:rtl/>
-          <w:lang w:val="en-AS"/>
         </w:rPr>
       </w:pPr>
       <w:r>
@@ -393,7 +374,7 @@
               </wp:anchor>
             </w:drawing>
           </mc:Choice>
-          <mc:Fallback>
+          <mc:Fallback xmlns:w16cex="http://schemas.microsoft.com/office/word/2018/wordml/cex" xmlns:w16="http://schemas.microsoft.com/office/word/2018/wordml" xmlns:w16sdtdh="http://schemas.microsoft.com/office/word/2020/wordml/sdtdatahash">
             <w:pict>
               <v:line w14:anchorId="1174FDC1" id="Straight Connector 10" o:spid="_x0000_s1026" style="position:absolute;flip:y;z-index:251660288;visibility:visible;mso-wrap-style:square;mso-width-percent:0;mso-height-percent:0;mso-wrap-distance-left:9pt;mso-wrap-distance-top:0;mso-wrap-distance-right:9pt;mso-wrap-distance-bottom:0;mso-position-horizontal:right;mso-position-horizontal-relative:margin;mso-position-vertical:absolute;mso-position-vertical-relative:text;mso-width-percent:0;mso-height-percent:0;mso-width-relative:margin;mso-height-relative:margin" from="408.4pt,5.2pt" to="868pt,6.4pt" o:gfxdata="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" strokecolor="#4472c4 [3204]" strokeweight=".5pt">
                 <v:stroke joinstyle="miter"/>
@@ -410,7 +391,6 @@
           <w:sz w:val="40"/>
           <w:szCs w:val="40"/>
           <w:rtl/>
-          <w:lang w:val="en-AS"/>
         </w:rPr>
         <w:tab/>
       </w:r>
@@ -425,7 +405,6 @@
           <w:sz w:val="40"/>
           <w:szCs w:val="40"/>
           <w:rtl/>
-          <w:lang w:val="en-AS"/>
         </w:rPr>
       </w:pPr>
     </w:p>
@@ -439,7 +418,6 @@
           <w:sz w:val="40"/>
           <w:szCs w:val="40"/>
           <w:rtl/>
-          <w:lang w:val="en-AS"/>
         </w:rPr>
       </w:pPr>
     </w:p>
@@ -453,7 +431,6 @@
           <w:sz w:val="40"/>
           <w:szCs w:val="40"/>
           <w:rtl/>
-          <w:lang w:val="en-AS"/>
         </w:rPr>
       </w:pPr>
     </w:p>
@@ -469,7 +446,6 @@
           <w:szCs w:val="36"/>
           <w:u w:val="single"/>
           <w:rtl/>
-          <w:lang w:val="en-AS"/>
         </w:rPr>
       </w:pPr>
       <w:r>
@@ -482,7 +458,6 @@
           <w:szCs w:val="36"/>
           <w:u w:val="single"/>
           <w:rtl/>
-          <w:lang w:val="en-AS"/>
         </w:rPr>
         <w:t>ניסוח ההצעה:</w:t>
       </w:r>
@@ -495,16 +470,14 @@
           <w:sz w:val="32"/>
           <w:szCs w:val="32"/>
           <w:rtl/>
-          <w:lang w:val="en-AS"/>
-        </w:rPr>
-      </w:pPr>
-      <w:r>
-        <w:rPr>
-          <w:rFonts w:hint="cs"/>
-          <w:sz w:val="32"/>
-          <w:szCs w:val="32"/>
-          <w:rtl/>
-          <w:lang w:val="en-AS"/>
+        </w:rPr>
+      </w:pPr>
+      <w:r>
+        <w:rPr>
+          <w:rFonts w:hint="cs"/>
+          <w:sz w:val="32"/>
+          <w:szCs w:val="32"/>
+          <w:rtl/>
         </w:rPr>
         <w:t xml:space="preserve">כיום ישנה בעיה הן למשתמש והן לבעלי צמרים למצוא </w:t>
       </w:r>
@@ -512,25 +485,15 @@
         <w:rPr>
           <w:sz w:val="32"/>
           <w:szCs w:val="32"/>
-          <w:lang w:val="en-US"/>
-        </w:rPr>
-        <w:t>match</w:t>
-      </w:r>
-      <w:r>
-        <w:rPr>
-          <w:sz w:val="32"/>
-          <w:szCs w:val="32"/>
-          <w:lang w:val="en-AS"/>
-        </w:rPr>
-        <w:t xml:space="preserve"> </w:t>
-      </w:r>
-      <w:r>
-        <w:rPr>
-          <w:rFonts w:hint="cs"/>
-          <w:sz w:val="32"/>
-          <w:szCs w:val="32"/>
-          <w:rtl/>
-          <w:lang w:val="en-AS"/>
+        </w:rPr>
+        <w:t xml:space="preserve">match </w:t>
+      </w:r>
+      <w:r>
+        <w:rPr>
+          <w:rFonts w:hint="cs"/>
+          <w:sz w:val="32"/>
+          <w:szCs w:val="32"/>
+          <w:rtl/>
         </w:rPr>
         <w:t xml:space="preserve"> מתאים.</w:t>
       </w:r>
@@ -539,7 +502,6 @@
           <w:sz w:val="32"/>
           <w:szCs w:val="32"/>
           <w:rtl/>
-          <w:lang w:val="en-AS"/>
         </w:rPr>
         <w:br/>
       </w:r>
@@ -549,7 +511,6 @@
           <w:sz w:val="32"/>
           <w:szCs w:val="32"/>
           <w:rtl/>
-          <w:lang w:val="en-AS"/>
         </w:rPr>
         <w:t xml:space="preserve">הבעיות העיקריות הינן </w:t>
       </w:r>
@@ -558,7 +519,6 @@
           <w:sz w:val="32"/>
           <w:szCs w:val="32"/>
           <w:rtl/>
-          <w:lang w:val="en-AS"/>
         </w:rPr>
         <w:t>–</w:t>
       </w:r>
@@ -568,14 +528,13 @@
           <w:sz w:val="32"/>
           <w:szCs w:val="32"/>
           <w:rtl/>
-          <w:lang w:val="en-AS"/>
         </w:rPr>
         <w:t xml:space="preserve"> דרכי יצירת קשר אינם אחידים, לא תמיד מוצג מחיר, התאריכים המוצגים ללקוח אינם מסונכרנים עם הזמינות הקיימת של בתי האירוח.</w:t>
       </w:r>
     </w:p>
     <w:p>
       <w:pPr>
-        <w:pStyle w:val="ListParagraph"/>
+        <w:pStyle w:val="a3"/>
         <w:numPr>
           <w:ilvl w:val="0"/>
           <w:numId w:val="5"/>
@@ -588,7 +547,6 @@
           <w:sz w:val="32"/>
           <w:szCs w:val="32"/>
           <w:rtl/>
-          <w:lang w:val="en-AS"/>
         </w:rPr>
       </w:pPr>
       <w:r>
@@ -599,7 +557,6 @@
           <w:sz w:val="32"/>
           <w:szCs w:val="32"/>
           <w:rtl/>
-          <w:lang w:val="en-AS"/>
         </w:rPr>
         <w:t xml:space="preserve">ציטוטים מאתר </w:t>
       </w:r>
@@ -609,7 +566,6 @@
           <w:iCs/>
           <w:sz w:val="32"/>
           <w:szCs w:val="32"/>
-          <w:lang w:val="en-US"/>
         </w:rPr>
         <w:t>Ynet</w:t>
       </w:r>
@@ -621,7 +577,6 @@
           <w:sz w:val="32"/>
           <w:szCs w:val="32"/>
           <w:rtl/>
-          <w:lang w:val="en-AS"/>
         </w:rPr>
         <w:t>:</w:t>
       </w:r>
@@ -634,7 +589,6 @@
           <w:sz w:val="32"/>
           <w:szCs w:val="32"/>
           <w:rtl/>
-          <w:lang w:val="en-AS"/>
         </w:rPr>
       </w:pPr>
       <w:r>
@@ -644,7 +598,6 @@
           <w:sz w:val="32"/>
           <w:szCs w:val="32"/>
           <w:rtl/>
-          <w:lang w:val="en-AS"/>
         </w:rPr>
         <w:drawing>
           <wp:inline distT="0" distB="0" distL="0" distR="0" wp14:anchorId="3134E448" wp14:editId="55266EB4">
@@ -691,7 +644,6 @@
           <w:sz w:val="32"/>
           <w:szCs w:val="32"/>
           <w:rtl/>
-          <w:lang w:val="en-AS"/>
         </w:rPr>
       </w:pPr>
       <w:r>
@@ -701,7 +653,6 @@
           <w:sz w:val="32"/>
           <w:szCs w:val="32"/>
           <w:rtl/>
-          <w:lang w:val="en-AS"/>
         </w:rPr>
         <w:drawing>
           <wp:inline distT="0" distB="0" distL="0" distR="0" wp14:anchorId="011C375A" wp14:editId="42B287EC">
@@ -748,7 +699,6 @@
           <w:sz w:val="32"/>
           <w:szCs w:val="32"/>
           <w:rtl/>
-          <w:lang w:val="en-AS"/>
         </w:rPr>
       </w:pPr>
     </w:p>
@@ -760,7 +710,6 @@
           <w:sz w:val="32"/>
           <w:szCs w:val="32"/>
           <w:rtl/>
-          <w:lang w:val="en-AS"/>
         </w:rPr>
       </w:pPr>
     </w:p>
@@ -772,13 +721,12 @@
           <w:sz w:val="32"/>
           <w:szCs w:val="32"/>
           <w:rtl/>
-          <w:lang w:val="en-AS"/>
-        </w:rPr>
-      </w:pPr>
-    </w:p>
-    <w:p>
-      <w:pPr>
-        <w:pStyle w:val="ListParagraph"/>
+        </w:rPr>
+      </w:pPr>
+    </w:p>
+    <w:p>
+      <w:pPr>
+        <w:pStyle w:val="a3"/>
         <w:numPr>
           <w:ilvl w:val="0"/>
           <w:numId w:val="5"/>
@@ -791,7 +739,6 @@
           <w:sz w:val="32"/>
           <w:szCs w:val="32"/>
           <w:rtl/>
-          <w:lang w:val="en-US"/>
         </w:rPr>
       </w:pPr>
       <w:r>
@@ -802,7 +749,6 @@
           <w:sz w:val="32"/>
           <w:szCs w:val="32"/>
           <w:rtl/>
-          <w:lang w:val="en-AS"/>
         </w:rPr>
         <w:lastRenderedPageBreak/>
         <w:t>ציטוט מ</w:t>
@@ -815,7 +761,6 @@
           <w:sz w:val="32"/>
           <w:szCs w:val="32"/>
           <w:rtl/>
-          <w:lang w:val="en-AS"/>
         </w:rPr>
         <w:t xml:space="preserve">אתר </w:t>
       </w:r>
@@ -825,7 +770,6 @@
           <w:iCs/>
           <w:sz w:val="32"/>
           <w:szCs w:val="32"/>
-          <w:lang w:val="en-US"/>
         </w:rPr>
         <w:t>mako</w:t>
       </w:r>
@@ -837,7 +781,6 @@
           <w:sz w:val="32"/>
           <w:szCs w:val="32"/>
           <w:rtl/>
-          <w:lang w:val="en-US"/>
         </w:rPr>
         <w:t>:</w:t>
       </w:r>
@@ -850,7 +793,6 @@
           <w:sz w:val="32"/>
           <w:szCs w:val="32"/>
           <w:rtl/>
-          <w:lang w:val="en-AS"/>
         </w:rPr>
       </w:pPr>
       <w:r>
@@ -860,7 +802,6 @@
           <w:sz w:val="32"/>
           <w:szCs w:val="32"/>
           <w:rtl/>
-          <w:lang w:val="en-AS"/>
         </w:rPr>
         <w:drawing>
           <wp:inline distT="0" distB="0" distL="0" distR="0" wp14:anchorId="1D894A34" wp14:editId="2DE9FFAB">
@@ -909,18 +850,16 @@
           <w:sz w:val="32"/>
           <w:szCs w:val="32"/>
           <w:rtl/>
-          <w:lang w:val="en-AS"/>
-        </w:rPr>
-      </w:pPr>
-      <w:r>
-        <w:rPr>
-          <w:rFonts w:hint="cs"/>
-          <w:b/>
-          <w:bCs/>
-          <w:sz w:val="32"/>
-          <w:szCs w:val="32"/>
-          <w:rtl/>
-          <w:lang w:val="en-AS"/>
+        </w:rPr>
+      </w:pPr>
+      <w:r>
+        <w:rPr>
+          <w:rFonts w:hint="cs"/>
+          <w:b/>
+          <w:bCs/>
+          <w:sz w:val="32"/>
+          <w:szCs w:val="32"/>
+          <w:rtl/>
         </w:rPr>
         <w:t>אנו באים לפתור בעיה זו באופן הבא:</w:t>
       </w:r>
@@ -933,16 +872,14 @@
           <w:sz w:val="32"/>
           <w:szCs w:val="32"/>
           <w:rtl/>
-          <w:lang w:val="en-AS"/>
-        </w:rPr>
-      </w:pPr>
-      <w:r>
-        <w:rPr>
-          <w:rFonts w:hint="cs"/>
-          <w:sz w:val="32"/>
-          <w:szCs w:val="32"/>
-          <w:rtl/>
-          <w:lang w:val="en-AS"/>
+        </w:rPr>
+      </w:pPr>
+      <w:r>
+        <w:rPr>
+          <w:rFonts w:hint="cs"/>
+          <w:sz w:val="32"/>
+          <w:szCs w:val="32"/>
+          <w:rtl/>
         </w:rPr>
         <w:t xml:space="preserve">ברצוננו לפתח פלטפורמה אינטרנטית/אפליקטיבית שתאפשר למשתמשים בה למצוא בקלות וביעילות את הצימר המתאים ביותר עבורם. </w:t>
       </w:r>
@@ -955,16 +892,14 @@
           <w:sz w:val="32"/>
           <w:szCs w:val="32"/>
           <w:rtl/>
-          <w:lang w:val="en-AS"/>
-        </w:rPr>
-      </w:pPr>
-      <w:r>
-        <w:rPr>
-          <w:rFonts w:hint="cs"/>
-          <w:sz w:val="32"/>
-          <w:szCs w:val="32"/>
-          <w:rtl/>
-          <w:lang w:val="en-AS"/>
+        </w:rPr>
+      </w:pPr>
+      <w:r>
+        <w:rPr>
+          <w:rFonts w:hint="cs"/>
+          <w:sz w:val="32"/>
+          <w:szCs w:val="32"/>
+          <w:rtl/>
         </w:rPr>
         <w:t>הפלטפורמה תכלול ממשק נוח למשתמש, הצעות על בסיס חיפושים קודמים, ואלגוריתמים ללמידת מכונה שיפעלו ברקע כדי להציג למשתמש את הצימרים שבהסתברות הכי גבוהה יתאימו לו.</w:t>
       </w:r>
@@ -977,16 +912,14 @@
           <w:sz w:val="32"/>
           <w:szCs w:val="32"/>
           <w:rtl/>
-          <w:lang w:val="en-AS"/>
-        </w:rPr>
-      </w:pPr>
-      <w:r>
-        <w:rPr>
-          <w:rFonts w:hint="cs"/>
-          <w:sz w:val="32"/>
-          <w:szCs w:val="32"/>
-          <w:rtl/>
-          <w:lang w:val="en-AS"/>
+        </w:rPr>
+      </w:pPr>
+      <w:r>
+        <w:rPr>
+          <w:rFonts w:hint="cs"/>
+          <w:sz w:val="32"/>
+          <w:szCs w:val="32"/>
+          <w:rtl/>
         </w:rPr>
         <w:t xml:space="preserve">פלטפורמה זו תיבנה תוך שמירה על עקרון </w:t>
       </w:r>
@@ -994,7 +927,6 @@
         <w:rPr>
           <w:sz w:val="32"/>
           <w:szCs w:val="32"/>
-          <w:lang w:val="en-US"/>
         </w:rPr>
         <w:t>‘Keep it simple’</w:t>
       </w:r>
@@ -1004,7 +936,6 @@
           <w:sz w:val="32"/>
           <w:szCs w:val="32"/>
           <w:rtl/>
-          <w:lang w:val="en-AS"/>
         </w:rPr>
         <w:t>, ובכך נפתור בעיה נוספת שהיא המורכבות והסיבוך שקיים באתרים מסויימים עבור משתמש, הן לקוחות והן בעלי צימרים.</w:t>
       </w:r>
@@ -1014,7 +945,6 @@
         <w:bidi/>
         <w:rPr>
           <w:rtl/>
-          <w:lang w:val="en-US"/>
         </w:rPr>
       </w:pPr>
     </w:p>
@@ -1029,7 +959,6 @@
           <w:szCs w:val="36"/>
           <w:u w:val="single"/>
           <w:rtl/>
-          <w:lang w:val="en-AS"/>
         </w:rPr>
       </w:pPr>
       <w:r>
@@ -1042,7 +971,6 @@
           <w:szCs w:val="36"/>
           <w:u w:val="single"/>
           <w:rtl/>
-          <w:lang w:val="en-AS"/>
         </w:rPr>
         <w:t>תכנון ראשוני:</w:t>
       </w:r>
@@ -1054,16 +982,14 @@
           <w:sz w:val="32"/>
           <w:szCs w:val="32"/>
           <w:rtl/>
-          <w:lang w:val="en-AS"/>
-        </w:rPr>
-      </w:pPr>
-      <w:r>
-        <w:rPr>
-          <w:rFonts w:hint="cs"/>
-          <w:sz w:val="32"/>
-          <w:szCs w:val="32"/>
-          <w:rtl/>
-          <w:lang w:val="en-AS"/>
+        </w:rPr>
+      </w:pPr>
+      <w:r>
+        <w:rPr>
+          <w:rFonts w:hint="cs"/>
+          <w:sz w:val="32"/>
+          <w:szCs w:val="32"/>
+          <w:rtl/>
         </w:rPr>
         <w:t>בשלב הראשוני נרצה לבנות אתר אינטרנט שיהווה את הממשק למשתמשים השונים (בעל עסק, לקוח).</w:t>
       </w:r>
@@ -1072,7 +998,6 @@
           <w:sz w:val="32"/>
           <w:szCs w:val="32"/>
           <w:rtl/>
-          <w:lang w:val="en-AS"/>
         </w:rPr>
         <w:br/>
       </w:r>
@@ -1082,7 +1007,6 @@
           <w:sz w:val="32"/>
           <w:szCs w:val="32"/>
           <w:rtl/>
-          <w:lang w:val="en-AS"/>
         </w:rPr>
         <w:t xml:space="preserve">האתר יבנה על בסיס </w:t>
       </w:r>
@@ -1090,7 +1014,6 @@
         <w:rPr>
           <w:sz w:val="32"/>
           <w:szCs w:val="32"/>
-          <w:lang w:val="en-US"/>
         </w:rPr>
         <w:t xml:space="preserve">React </w:t>
       </w:r>
@@ -1099,7 +1022,6 @@
         <w:rPr>
           <w:sz w:val="32"/>
           <w:szCs w:val="32"/>
-          <w:lang w:val="en-US"/>
         </w:rPr>
         <w:t>js</w:t>
       </w:r>
@@ -1108,51 +1030,109 @@
         <w:rPr>
           <w:sz w:val="32"/>
           <w:szCs w:val="32"/>
-          <w:lang w:val="en-AS"/>
-        </w:rPr>
-        <w:t>/</w:t>
+        </w:rPr>
+        <w:t>/Angular</w:t>
+      </w:r>
+      <w:r>
+        <w:rPr>
+          <w:rFonts w:hint="cs"/>
+          <w:sz w:val="32"/>
+          <w:szCs w:val="32"/>
+          <w:rtl/>
+        </w:rPr>
+        <w:t>, ו</w:t>
+      </w:r>
+      <w:r>
+        <w:rPr>
+          <w:sz w:val="32"/>
+          <w:szCs w:val="32"/>
+        </w:rPr>
+        <w:t xml:space="preserve">java script/type script </w:t>
+      </w:r>
+      <w:r>
+        <w:rPr>
+          <w:rFonts w:hint="cs"/>
+          <w:sz w:val="32"/>
+          <w:szCs w:val="32"/>
+          <w:rtl/>
+        </w:rPr>
+        <w:t xml:space="preserve"> בהתאמה.</w:t>
+      </w:r>
+    </w:p>
+    <w:p>
+      <w:pPr>
+        <w:bidi/>
+        <w:rPr>
+          <w:sz w:val="32"/>
+          <w:szCs w:val="32"/>
+          <w:rtl/>
+        </w:rPr>
+      </w:pPr>
+      <w:r>
+        <w:rPr>
+          <w:rFonts w:hint="cs"/>
+          <w:sz w:val="32"/>
+          <w:szCs w:val="32"/>
+          <w:rtl/>
+        </w:rPr>
+        <w:t>במהלך העבודה נשתמש ב</w:t>
       </w:r>
       <w:proofErr w:type="spellStart"/>
       <w:r>
         <w:rPr>
           <w:sz w:val="32"/>
           <w:szCs w:val="32"/>
-          <w:lang w:val="en-AS"/>
-        </w:rPr>
-        <w:t>Angula</w:t>
+        </w:rPr>
+        <w:t>Github</w:t>
       </w:r>
       <w:proofErr w:type="spellEnd"/>
       <w:r>
         <w:rPr>
-          <w:sz w:val="32"/>
-          <w:szCs w:val="32"/>
-          <w:lang w:val="en-US"/>
-        </w:rPr>
-        <w:t>r</w:t>
-      </w:r>
-      <w:r>
-        <w:rPr>
-          <w:rFonts w:hint="cs"/>
-          <w:sz w:val="32"/>
-          <w:szCs w:val="32"/>
-          <w:rtl/>
-          <w:lang w:val="en-AS"/>
-        </w:rPr>
-        <w:t>, ו</w:t>
-      </w:r>
-      <w:r>
-        <w:rPr>
-          <w:sz w:val="32"/>
-          <w:szCs w:val="32"/>
-          <w:lang w:val="en-US"/>
-        </w:rPr>
-        <w:t>java script/type script</w:t>
-      </w:r>
-      <w:r>
-        <w:rPr>
-          <w:sz w:val="32"/>
-          <w:szCs w:val="32"/>
-          <w:lang w:val="en-AS"/>
+          <w:rFonts w:hint="cs"/>
+          <w:sz w:val="32"/>
+          <w:szCs w:val="32"/>
+          <w:rtl/>
+        </w:rPr>
+        <w:t xml:space="preserve"> בתור </w:t>
+      </w:r>
+      <w:r>
+        <w:rPr>
+          <w:sz w:val="32"/>
+          <w:szCs w:val="32"/>
+        </w:rPr>
+        <w:t>Version control</w:t>
+      </w:r>
+      <w:r>
+        <w:rPr>
+          <w:rFonts w:hint="cs"/>
+          <w:sz w:val="32"/>
+          <w:szCs w:val="32"/>
+          <w:rtl/>
+        </w:rPr>
+        <w:t xml:space="preserve">, </w:t>
+      </w:r>
+      <w:proofErr w:type="spellStart"/>
+      <w:r>
+        <w:rPr>
+          <w:rFonts w:hint="cs"/>
+          <w:sz w:val="32"/>
+          <w:szCs w:val="32"/>
+          <w:rtl/>
+        </w:rPr>
+        <w:t>וב</w:t>
+      </w:r>
+      <w:r>
+        <w:rPr>
+          <w:sz w:val="32"/>
+          <w:szCs w:val="32"/>
+        </w:rPr>
+        <w:t>monday</w:t>
+      </w:r>
+      <w:proofErr w:type="spellEnd"/>
+      <w:r>
+        <w:rPr>
+          <w:sz w:val="32"/>
+          <w:szCs w:val="32"/>
         </w:rPr>
         <w:t xml:space="preserve"> </w:t>
       </w:r>
@@ -1162,103 +1142,6 @@
           <w:sz w:val="32"/>
           <w:szCs w:val="32"/>
           <w:rtl/>
-          <w:lang w:val="en-AS"/>
-        </w:rPr>
-        <w:t xml:space="preserve"> בהתאמה.</w:t>
-      </w:r>
-    </w:p>
-    <w:p>
-      <w:pPr>
-        <w:bidi/>
-        <w:rPr>
-          <w:rFonts w:hint="cs"/>
-          <w:sz w:val="32"/>
-          <w:szCs w:val="32"/>
-          <w:rtl/>
-          <w:lang w:val="en-AS"/>
-        </w:rPr>
-      </w:pPr>
-      <w:r>
-        <w:rPr>
-          <w:rFonts w:hint="cs"/>
-          <w:sz w:val="32"/>
-          <w:szCs w:val="32"/>
-          <w:rtl/>
-          <w:lang w:val="en-AS"/>
-        </w:rPr>
-        <w:t>במהלך העבודה נשתמש ב</w:t>
-      </w:r>
-      <w:proofErr w:type="spellStart"/>
-      <w:r>
-        <w:rPr>
-          <w:sz w:val="32"/>
-          <w:szCs w:val="32"/>
-          <w:lang w:val="en-US"/>
-        </w:rPr>
-        <w:t>Gith</w:t>
-      </w:r>
-      <w:r>
-        <w:rPr>
-          <w:sz w:val="32"/>
-          <w:szCs w:val="32"/>
-          <w:lang w:val="en-AS"/>
-        </w:rPr>
-        <w:t>ub</w:t>
-      </w:r>
-      <w:proofErr w:type="spellEnd"/>
-      <w:r>
-        <w:rPr>
-          <w:rFonts w:hint="cs"/>
-          <w:sz w:val="32"/>
-          <w:szCs w:val="32"/>
-          <w:rtl/>
-          <w:lang w:val="en-AS"/>
-        </w:rPr>
-        <w:t xml:space="preserve"> בתור </w:t>
-      </w:r>
-      <w:r>
-        <w:rPr>
-          <w:sz w:val="32"/>
-          <w:szCs w:val="32"/>
-          <w:lang w:val="en-US"/>
-        </w:rPr>
-        <w:t>Version control</w:t>
-      </w:r>
-      <w:r>
-        <w:rPr>
-          <w:rFonts w:hint="cs"/>
-          <w:sz w:val="32"/>
-          <w:szCs w:val="32"/>
-          <w:rtl/>
-          <w:lang w:val="en-AS"/>
-        </w:rPr>
-        <w:t>, וב</w:t>
-      </w:r>
-      <w:proofErr w:type="spellStart"/>
-      <w:r>
-        <w:rPr>
-          <w:sz w:val="32"/>
-          <w:szCs w:val="32"/>
-          <w:lang w:val="en-US"/>
-        </w:rPr>
-        <w:t>monday</w:t>
-      </w:r>
-      <w:proofErr w:type="spellEnd"/>
-      <w:r>
-        <w:rPr>
-          <w:sz w:val="32"/>
-          <w:szCs w:val="32"/>
-          <w:lang w:val="en-AS"/>
-        </w:rPr>
-        <w:t xml:space="preserve"> </w:t>
-      </w:r>
-      <w:r>
-        <w:rPr>
-          <w:rFonts w:hint="cs"/>
-          <w:sz w:val="32"/>
-          <w:szCs w:val="32"/>
-          <w:rtl/>
-          <w:lang w:val="en-AS"/>
         </w:rPr>
         <w:t xml:space="preserve"> ככלי לניהול המשימות.</w:t>
       </w:r>
@@ -1270,16 +1153,14 @@
           <w:sz w:val="32"/>
           <w:szCs w:val="32"/>
           <w:rtl/>
-          <w:lang w:val="en-AS"/>
-        </w:rPr>
-      </w:pPr>
-      <w:r>
-        <w:rPr>
-          <w:rFonts w:hint="cs"/>
-          <w:sz w:val="32"/>
-          <w:szCs w:val="32"/>
-          <w:rtl/>
-          <w:lang w:val="en-AS"/>
+        </w:rPr>
+      </w:pPr>
+      <w:r>
+        <w:rPr>
+          <w:rFonts w:hint="cs"/>
+          <w:sz w:val="32"/>
+          <w:szCs w:val="32"/>
+          <w:rtl/>
         </w:rPr>
         <w:t xml:space="preserve">תהיה אפשרות ללקוחות לראות את כלל הצימרים המוצעים באתר, לסנן על פי צרכיהם, ולמיין לפי פרמטרים שונים </w:t>
       </w:r>
@@ -1288,7 +1169,6 @@
           <w:sz w:val="32"/>
           <w:szCs w:val="32"/>
           <w:rtl/>
-          <w:lang w:val="en-AS"/>
         </w:rPr>
         <w:t>–</w:t>
       </w:r>
@@ -1298,7 +1178,6 @@
           <w:sz w:val="32"/>
           <w:szCs w:val="32"/>
           <w:rtl/>
-          <w:lang w:val="en-AS"/>
         </w:rPr>
         <w:t xml:space="preserve"> בכך ליצור רשימה מדורגת בסדר יורד של הפריטים הכי מעניינים עבור הלקוחות.</w:t>
       </w:r>
@@ -1307,7 +1186,6 @@
           <w:sz w:val="32"/>
           <w:szCs w:val="32"/>
           <w:rtl/>
-          <w:lang w:val="en-AS"/>
         </w:rPr>
         <w:br/>
       </w:r>
@@ -1317,7 +1195,6 @@
           <w:sz w:val="32"/>
           <w:szCs w:val="32"/>
           <w:rtl/>
-          <w:lang w:val="en-AS"/>
         </w:rPr>
         <w:t>האתר יהיה ממשק נוח למשתמש, ויפנה למגוון רחב של משתמשים, בכל הגילאים.</w:t>
       </w:r>
@@ -1326,7 +1203,6 @@
           <w:sz w:val="32"/>
           <w:szCs w:val="32"/>
           <w:rtl/>
-          <w:lang w:val="en-AS"/>
         </w:rPr>
         <w:br/>
       </w:r>
@@ -1336,10 +1212,19 @@
           <w:sz w:val="32"/>
           <w:szCs w:val="32"/>
           <w:rtl/>
-          <w:lang w:val="en-AS"/>
         </w:rPr>
         <w:t>האתר יתמוך בפעולות שבעלי צימרים ירצו לבצע, כמו יצירה, עריכה, ומחיקה של צימר.</w:t>
       </w:r>
+    </w:p>
+    <w:p>
+      <w:pPr>
+        <w:bidi/>
+        <w:rPr>
+          <w:sz w:val="32"/>
+          <w:szCs w:val="32"/>
+          <w:rtl/>
+        </w:rPr>
+      </w:pPr>
     </w:p>
     <w:p>
       <w:pPr>
@@ -1352,7 +1237,6 @@
           <w:szCs w:val="36"/>
           <w:u w:val="single"/>
           <w:rtl/>
-          <w:lang w:val="en-AS"/>
         </w:rPr>
       </w:pPr>
       <w:r>
@@ -1365,9 +1249,7 @@
           <w:szCs w:val="36"/>
           <w:u w:val="single"/>
           <w:rtl/>
-          <w:lang w:val="en-AS"/>
-        </w:rPr>
-        <w:lastRenderedPageBreak/>
+        </w:rPr>
         <w:t>סקר שוק:</w:t>
       </w:r>
     </w:p>
@@ -1378,16 +1260,14 @@
           <w:sz w:val="32"/>
           <w:szCs w:val="32"/>
           <w:rtl/>
-          <w:lang w:val="en-AS"/>
-        </w:rPr>
-      </w:pPr>
-      <w:r>
-        <w:rPr>
-          <w:rFonts w:hint="cs"/>
-          <w:sz w:val="32"/>
-          <w:szCs w:val="32"/>
-          <w:rtl/>
-          <w:lang w:val="en-AS"/>
+        </w:rPr>
+      </w:pPr>
+      <w:r>
+        <w:rPr>
+          <w:rFonts w:hint="cs"/>
+          <w:sz w:val="32"/>
+          <w:szCs w:val="32"/>
+          <w:rtl/>
         </w:rPr>
         <w:t xml:space="preserve">כיום האתר שמציע שירות דומה הוא </w:t>
       </w:r>
@@ -1395,7 +1275,6 @@
         <w:rPr>
           <w:sz w:val="32"/>
           <w:szCs w:val="32"/>
-          <w:lang w:val="en-US"/>
         </w:rPr>
         <w:t>booking.com</w:t>
       </w:r>
@@ -1405,7 +1284,6 @@
           <w:sz w:val="32"/>
           <w:szCs w:val="32"/>
           <w:rtl/>
-          <w:lang w:val="en-AS"/>
         </w:rPr>
         <w:t xml:space="preserve"> שכחלק מבתי האירוח שמוצעים בו </w:t>
       </w:r>
@@ -1414,7 +1292,6 @@
           <w:sz w:val="32"/>
           <w:szCs w:val="32"/>
           <w:rtl/>
-          <w:lang w:val="en-AS"/>
         </w:rPr>
         <w:t>–</w:t>
       </w:r>
@@ -1424,7 +1301,6 @@
           <w:sz w:val="32"/>
           <w:szCs w:val="32"/>
           <w:rtl/>
-          <w:lang w:val="en-AS"/>
         </w:rPr>
         <w:t xml:space="preserve"> מופיעים גם צימרים. כלומר הנושא "צימרים" באתר הוא חלק בו ולא העיקר.</w:t>
       </w:r>
@@ -1435,16 +1311,14 @@
         <w:rPr>
           <w:sz w:val="32"/>
           <w:szCs w:val="32"/>
-          <w:lang w:val="en-AS"/>
-        </w:rPr>
-      </w:pPr>
-      <w:r>
-        <w:rPr>
-          <w:rFonts w:hint="cs"/>
-          <w:sz w:val="32"/>
-          <w:szCs w:val="32"/>
-          <w:rtl/>
-          <w:lang w:val="en-AS"/>
+        </w:rPr>
+      </w:pPr>
+      <w:r>
+        <w:rPr>
+          <w:rFonts w:hint="cs"/>
+          <w:sz w:val="32"/>
+          <w:szCs w:val="32"/>
+          <w:rtl/>
         </w:rPr>
         <w:t xml:space="preserve">אחרי </w:t>
       </w:r>
@@ -1452,7 +1326,6 @@
         <w:rPr>
           <w:sz w:val="32"/>
           <w:szCs w:val="32"/>
-          <w:lang w:val="en-US"/>
         </w:rPr>
         <w:t>booking</w:t>
       </w:r>
@@ -1462,18 +1335,261 @@
           <w:sz w:val="32"/>
           <w:szCs w:val="32"/>
           <w:rtl/>
-          <w:lang w:val="en-AS"/>
         </w:rPr>
         <w:t xml:space="preserve"> ישנם כמה אתרים קטנים יותר המציעים שירות דומה, כמו </w:t>
       </w:r>
+      <w:r>
+        <w:rPr>
+          <w:sz w:val="32"/>
+          <w:szCs w:val="32"/>
+        </w:rPr>
+        <w:t>zimmerland</w:t>
+      </w:r>
+      <w:r>
+        <w:rPr>
+          <w:rFonts w:hint="cs"/>
+          <w:sz w:val="32"/>
+          <w:szCs w:val="32"/>
+          <w:rtl/>
+        </w:rPr>
+        <w:t xml:space="preserve">, צימר </w:t>
+      </w:r>
+      <w:r>
+        <w:rPr>
+          <w:sz w:val="32"/>
+          <w:szCs w:val="32"/>
+        </w:rPr>
+        <w:t>R</w:t>
+      </w:r>
+      <w:r>
+        <w:rPr>
+          <w:rFonts w:hint="cs"/>
+          <w:sz w:val="32"/>
+          <w:szCs w:val="32"/>
+          <w:rtl/>
+        </w:rPr>
+        <w:t xml:space="preserve">, </w:t>
+      </w:r>
+      <w:r>
+        <w:rPr>
+          <w:sz w:val="32"/>
+          <w:szCs w:val="32"/>
+        </w:rPr>
+        <w:t>Zimmer</w:t>
+      </w:r>
+      <w:r>
+        <w:rPr>
+          <w:rFonts w:hint="cs"/>
+          <w:sz w:val="32"/>
+          <w:szCs w:val="32"/>
+          <w:rtl/>
+        </w:rPr>
+        <w:t>.</w:t>
+      </w:r>
+    </w:p>
+    <w:p>
+      <w:pPr>
+        <w:bidi/>
+        <w:rPr>
+          <w:sz w:val="32"/>
+          <w:szCs w:val="32"/>
+          <w:rtl/>
+        </w:rPr>
+      </w:pPr>
+      <w:r>
+        <w:rPr>
+          <w:rFonts w:hint="cs"/>
+          <w:sz w:val="32"/>
+          <w:szCs w:val="32"/>
+          <w:rtl/>
+        </w:rPr>
+        <w:t xml:space="preserve">כאמור </w:t>
+      </w:r>
+      <w:r>
+        <w:rPr>
+          <w:sz w:val="32"/>
+          <w:szCs w:val="32"/>
+          <w:rtl/>
+        </w:rPr>
+        <w:t>–</w:t>
+      </w:r>
+      <w:r>
+        <w:rPr>
+          <w:rFonts w:hint="cs"/>
+          <w:sz w:val="32"/>
+          <w:szCs w:val="32"/>
+          <w:rtl/>
+        </w:rPr>
+        <w:t xml:space="preserve"> הבעיות שהוזכרו קיימות בכלל הפלטפורמות, וניכר שנדרשת כאן פלטפורמה איכותית יותר, מדוייקת יותר, שתתן את המענה הנדרש לשני הצדדים (הלקוחות, בעלי הצימרים).</w:t>
+      </w:r>
+    </w:p>
+    <w:p>
+      <w:pPr>
+        <w:bidi/>
+        <w:rPr>
+          <w:sz w:val="32"/>
+          <w:szCs w:val="32"/>
+          <w:rtl/>
+        </w:rPr>
+      </w:pPr>
+      <w:r>
+        <w:rPr>
+          <w:rFonts w:hint="cs"/>
+          <w:sz w:val="32"/>
+          <w:szCs w:val="32"/>
+          <w:rtl/>
+        </w:rPr>
+        <w:t>בעיה נוספת שקיימת למשל ב</w:t>
+      </w:r>
+      <w:r>
+        <w:rPr>
+          <w:sz w:val="32"/>
+          <w:szCs w:val="32"/>
+        </w:rPr>
+        <w:t xml:space="preserve">booking </w:t>
+      </w:r>
+      <w:r>
+        <w:rPr>
+          <w:rFonts w:hint="cs"/>
+          <w:sz w:val="32"/>
+          <w:szCs w:val="32"/>
+          <w:rtl/>
+        </w:rPr>
+        <w:t xml:space="preserve"> היא שמירת מידע על לקוח, ושימוש בו לרעתו על ידי אלגוריתם שנועד להבין באיזה אתרי נופש הלקוח מתעניין, ומפעם לפעם, המחיר שמוצג עולה ולא נשאר קבוע.</w:t>
+      </w:r>
+    </w:p>
+    <w:p>
+      <w:pPr>
+        <w:bidi/>
+        <w:rPr>
+          <w:sz w:val="32"/>
+          <w:szCs w:val="32"/>
+          <w:rtl/>
+        </w:rPr>
+      </w:pPr>
+      <w:r>
+        <w:rPr>
+          <w:rFonts w:hint="cs"/>
+          <w:sz w:val="32"/>
+          <w:szCs w:val="32"/>
+          <w:rtl/>
+        </w:rPr>
+        <w:t>מה גם שהאתר מציג מחירים ללא מע"מ מה שמטעה המון לקוחות אף על פי שהדבר מצוין באתר.</w:t>
+      </w:r>
+    </w:p>
+    <w:p>
+      <w:pPr>
+        <w:bidi/>
+        <w:rPr>
+          <w:sz w:val="32"/>
+          <w:szCs w:val="32"/>
+          <w:rtl/>
+        </w:rPr>
+      </w:pPr>
+      <w:r>
+        <w:rPr>
+          <w:rFonts w:hint="cs"/>
+          <w:sz w:val="32"/>
+          <w:szCs w:val="32"/>
+          <w:rtl/>
+        </w:rPr>
+        <w:t xml:space="preserve">בנוסף, אחת מהבעיות הבולטות היא </w:t>
+      </w:r>
+      <w:r>
+        <w:rPr>
+          <w:sz w:val="32"/>
+          <w:szCs w:val="32"/>
+          <w:rtl/>
+        </w:rPr>
+        <w:t>–</w:t>
+      </w:r>
+      <w:r>
+        <w:rPr>
+          <w:rFonts w:hint="cs"/>
+          <w:sz w:val="32"/>
+          <w:szCs w:val="32"/>
+          <w:rtl/>
+        </w:rPr>
+        <w:t xml:space="preserve"> ריבוי הפלטפורמות המציעות את הנדרש, אך בכולן ישנם חסרונות.</w:t>
+      </w:r>
+      <w:r>
+        <w:rPr>
+          <w:sz w:val="32"/>
+          <w:szCs w:val="32"/>
+        </w:rPr>
+        <w:t xml:space="preserve"> </w:t>
+      </w:r>
+      <w:r>
+        <w:rPr>
+          <w:rFonts w:hint="cs"/>
+          <w:sz w:val="32"/>
+          <w:szCs w:val="32"/>
+          <w:rtl/>
+        </w:rPr>
+        <w:t xml:space="preserve"> (ישנן פלטפורמות נוספות מעבר למה שצוין, אך ברמה עוד פחותה מאלה שכן נרשמו כאן).</w:t>
+      </w:r>
+    </w:p>
+    <w:p>
+      <w:pPr>
+        <w:bidi/>
+        <w:rPr>
+          <w:sz w:val="32"/>
+          <w:szCs w:val="32"/>
+          <w:rtl/>
+        </w:rPr>
+      </w:pPr>
+      <w:r>
+        <w:rPr>
+          <w:rFonts w:hint="cs"/>
+          <w:sz w:val="32"/>
+          <w:szCs w:val="32"/>
+          <w:rtl/>
+        </w:rPr>
+        <w:t>כפי שניתן לראות, ההיצע לא רחב במיוחד, ונדרשות עוד פלטפורמות שמתרכזות בעיקר בנושא הצימרים.</w:t>
+      </w:r>
+      <w:r>
+        <w:rPr>
+          <w:sz w:val="32"/>
+          <w:szCs w:val="32"/>
+          <w:rtl/>
+        </w:rPr>
+        <w:br/>
+      </w:r>
+      <w:r>
+        <w:rPr>
+          <w:rFonts w:hint="cs"/>
+          <w:sz w:val="32"/>
+          <w:szCs w:val="32"/>
+          <w:rtl/>
+        </w:rPr>
+        <w:t xml:space="preserve">מטרת הרעיון שלנו היא ליצור פלטפורמה בולטת יותר בנוחות ממשק המשתמש שלה, בהיקף התוכן המוצג בה, וכמובן </w:t>
+      </w:r>
+      <w:r>
+        <w:rPr>
+          <w:sz w:val="32"/>
+          <w:szCs w:val="32"/>
+          <w:rtl/>
+        </w:rPr>
+        <w:t>–</w:t>
+      </w:r>
+      <w:r>
+        <w:rPr>
+          <w:rFonts w:hint="cs"/>
+          <w:sz w:val="32"/>
+          <w:szCs w:val="32"/>
+          <w:rtl/>
+        </w:rPr>
+        <w:t xml:space="preserve"> </w:t>
+      </w:r>
       <w:proofErr w:type="spellStart"/>
       <w:r>
         <w:rPr>
-          <w:sz w:val="32"/>
-          <w:szCs w:val="32"/>
-          <w:lang w:val="en-AS"/>
-        </w:rPr>
-        <w:t>zimmerland</w:t>
+          <w:rFonts w:hint="cs"/>
+          <w:sz w:val="32"/>
+          <w:szCs w:val="32"/>
+          <w:rtl/>
+        </w:rPr>
+        <w:t>בפופולריותה</w:t>
       </w:r>
       <w:proofErr w:type="spellEnd"/>
       <w:r>
@@ -1482,53 +1598,6 @@
           <w:sz w:val="32"/>
           <w:szCs w:val="32"/>
           <w:rtl/>
-          <w:lang w:val="en-AS"/>
-        </w:rPr>
-        <w:t xml:space="preserve">, </w:t>
-      </w:r>
-      <w:r>
-        <w:rPr>
-          <w:rFonts w:hint="cs"/>
-          <w:sz w:val="32"/>
-          <w:szCs w:val="32"/>
-          <w:rtl/>
-          <w:lang w:val="en-US"/>
-        </w:rPr>
-        <w:t xml:space="preserve">צימר </w:t>
-      </w:r>
-      <w:r>
-        <w:rPr>
-          <w:sz w:val="32"/>
-          <w:szCs w:val="32"/>
-          <w:lang w:val="en-US"/>
-        </w:rPr>
-        <w:t>R</w:t>
-      </w:r>
-      <w:r>
-        <w:rPr>
-          <w:rFonts w:hint="cs"/>
-          <w:sz w:val="32"/>
-          <w:szCs w:val="32"/>
-          <w:rtl/>
-          <w:lang w:val="en-AS"/>
-        </w:rPr>
-        <w:t xml:space="preserve">, </w:t>
-      </w:r>
-      <w:r>
-        <w:rPr>
-          <w:sz w:val="32"/>
-          <w:szCs w:val="32"/>
-          <w:lang w:val="en-US"/>
-        </w:rPr>
-        <w:t>Zimmer</w:t>
-      </w:r>
-      <w:r>
-        <w:rPr>
-          <w:rFonts w:hint="cs"/>
-          <w:sz w:val="32"/>
-          <w:szCs w:val="32"/>
-          <w:rtl/>
-          <w:lang w:val="en-AS"/>
         </w:rPr>
         <w:t>.</w:t>
       </w:r>
@@ -1540,302 +1609,181 @@
           <w:sz w:val="32"/>
           <w:szCs w:val="32"/>
           <w:rtl/>
-          <w:lang w:val="en-AS"/>
-        </w:rPr>
-      </w:pPr>
-      <w:r>
-        <w:rPr>
-          <w:rFonts w:hint="cs"/>
-          <w:sz w:val="32"/>
-          <w:szCs w:val="32"/>
-          <w:rtl/>
-          <w:lang w:val="en-AS"/>
-        </w:rPr>
-        <w:t xml:space="preserve">כאמור </w:t>
-      </w:r>
-      <w:r>
-        <w:rPr>
-          <w:sz w:val="32"/>
-          <w:szCs w:val="32"/>
-          <w:rtl/>
-          <w:lang w:val="en-AS"/>
-        </w:rPr>
-        <w:t>–</w:t>
-      </w:r>
-      <w:r>
-        <w:rPr>
-          <w:rFonts w:hint="cs"/>
-          <w:sz w:val="32"/>
-          <w:szCs w:val="32"/>
-          <w:rtl/>
-          <w:lang w:val="en-AS"/>
-        </w:rPr>
-        <w:t xml:space="preserve"> הבעיות שהוזכרו קיימות בכלל הפלטפורמות, וניכר שנדרשת כאן פלטפורמה איכותית יותר, מדוייקת יותר, שתתן את המענה הנדרש לשני הצדדים (הלקוחות, בעלי הצימרים).</w:t>
-      </w:r>
-    </w:p>
-    <w:p>
-      <w:pPr>
-        <w:bidi/>
-        <w:rPr>
-          <w:sz w:val="32"/>
-          <w:szCs w:val="32"/>
-          <w:rtl/>
-          <w:lang w:val="en-AS"/>
-        </w:rPr>
-      </w:pPr>
-      <w:r>
-        <w:rPr>
-          <w:rFonts w:hint="cs"/>
-          <w:sz w:val="32"/>
-          <w:szCs w:val="32"/>
-          <w:rtl/>
-          <w:lang w:val="en-AS"/>
-        </w:rPr>
-        <w:t>בעיה נוספת שקיימת למשל ב</w:t>
-      </w:r>
-      <w:r>
-        <w:rPr>
-          <w:sz w:val="32"/>
-          <w:szCs w:val="32"/>
-          <w:lang w:val="en-US"/>
-        </w:rPr>
-        <w:t>booking</w:t>
-      </w:r>
-      <w:r>
-        <w:rPr>
-          <w:sz w:val="32"/>
-          <w:szCs w:val="32"/>
-          <w:lang w:val="en-AS"/>
-        </w:rPr>
-        <w:t xml:space="preserve"> </w:t>
-      </w:r>
-      <w:r>
-        <w:rPr>
-          <w:rFonts w:hint="cs"/>
-          <w:sz w:val="32"/>
-          <w:szCs w:val="32"/>
-          <w:rtl/>
-          <w:lang w:val="en-AS"/>
-        </w:rPr>
-        <w:t xml:space="preserve"> היא שמירת מידע על לקוח, ושימוש בו לרעתו על ידי אלגוריתם שנועד להבין באיזה אתרי נופש הלקוח מתעניין, ומפעם לפעם, המחיר שמוצג עולה ולא נשאר קבוע.</w:t>
-      </w:r>
-    </w:p>
-    <w:p>
-      <w:pPr>
-        <w:bidi/>
-        <w:rPr>
-          <w:rFonts w:hint="cs"/>
-          <w:sz w:val="32"/>
-          <w:szCs w:val="32"/>
-          <w:rtl/>
-          <w:lang w:val="en-AS"/>
-        </w:rPr>
-      </w:pPr>
-      <w:r>
-        <w:rPr>
-          <w:rFonts w:hint="cs"/>
-          <w:sz w:val="32"/>
-          <w:szCs w:val="32"/>
-          <w:rtl/>
-          <w:lang w:val="en-AS"/>
-        </w:rPr>
-        <w:t>מה גם שהאתר מציג מחירים ללא מע"מ מה שמטעה המון לקוחות אף על פי שהדבר מצוין באתר.</w:t>
-      </w:r>
-    </w:p>
-    <w:p>
-      <w:pPr>
-        <w:bidi/>
-        <w:rPr>
-          <w:rFonts w:hint="cs"/>
-          <w:sz w:val="32"/>
-          <w:szCs w:val="32"/>
-          <w:rtl/>
-          <w:lang w:val="en-AS"/>
-        </w:rPr>
-      </w:pPr>
-      <w:r>
-        <w:rPr>
-          <w:rFonts w:hint="cs"/>
-          <w:sz w:val="32"/>
-          <w:szCs w:val="32"/>
-          <w:rtl/>
-          <w:lang w:val="en-AS"/>
-        </w:rPr>
-        <w:t xml:space="preserve">בנוסף, אחת מהבעיות הבולטות היא </w:t>
-      </w:r>
-      <w:r>
-        <w:rPr>
-          <w:sz w:val="32"/>
-          <w:szCs w:val="32"/>
-          <w:rtl/>
-          <w:lang w:val="en-AS"/>
-        </w:rPr>
-        <w:t>–</w:t>
-      </w:r>
-      <w:r>
-        <w:rPr>
-          <w:rFonts w:hint="cs"/>
-          <w:sz w:val="32"/>
-          <w:szCs w:val="32"/>
-          <w:rtl/>
-          <w:lang w:val="en-AS"/>
-        </w:rPr>
-        <w:t xml:space="preserve"> ריבוי הפלטפורמות המציעות את הנדרש, אך בכולן ישנם חסרונות.</w:t>
-      </w:r>
-      <w:r>
-        <w:rPr>
-          <w:sz w:val="32"/>
-          <w:szCs w:val="32"/>
-          <w:lang w:val="en-AS"/>
-        </w:rPr>
-        <w:t xml:space="preserve"> </w:t>
-      </w:r>
-      <w:r>
-        <w:rPr>
-          <w:rFonts w:hint="cs"/>
-          <w:sz w:val="32"/>
-          <w:szCs w:val="32"/>
-          <w:rtl/>
-          <w:lang w:val="en-AS"/>
-        </w:rPr>
-        <w:t xml:space="preserve"> (ישנן פלטפורמות נוספות מעבר למה שצוין, אך ברמה עוד פחותה מאלה שכן נרשמו כאן).</w:t>
-      </w:r>
-    </w:p>
-    <w:p>
-      <w:pPr>
-        <w:bidi/>
-        <w:rPr>
-          <w:sz w:val="32"/>
-          <w:szCs w:val="32"/>
-          <w:rtl/>
-          <w:lang w:val="en-AS"/>
-        </w:rPr>
-      </w:pPr>
-      <w:r>
-        <w:rPr>
-          <w:rFonts w:hint="cs"/>
-          <w:sz w:val="32"/>
-          <w:szCs w:val="32"/>
-          <w:rtl/>
-          <w:lang w:val="en-AS"/>
-        </w:rPr>
-        <w:t>כפי שניתן לראות, ההיצע לא רחב במיוחד, ונדרשות עוד פלטפורמות שמתרכזות בעיקר בנושא הצימרים.</w:t>
-      </w:r>
-      <w:r>
-        <w:rPr>
-          <w:sz w:val="32"/>
-          <w:szCs w:val="32"/>
-          <w:rtl/>
-          <w:lang w:val="en-AS"/>
-        </w:rPr>
-        <w:br/>
-      </w:r>
-      <w:r>
-        <w:rPr>
-          <w:rFonts w:hint="cs"/>
-          <w:sz w:val="32"/>
-          <w:szCs w:val="32"/>
-          <w:rtl/>
-          <w:lang w:val="en-AS"/>
-        </w:rPr>
-        <w:t xml:space="preserve">מטרת הרעיון שלנו היא ליצור פלטפורמה בולטת יותר בנוחות ממשק המשתמש שלה, בהיקף התוכן המוצג בה, וכמובן </w:t>
-      </w:r>
-      <w:r>
-        <w:rPr>
-          <w:sz w:val="32"/>
-          <w:szCs w:val="32"/>
-          <w:rtl/>
-          <w:lang w:val="en-AS"/>
-        </w:rPr>
-        <w:t>–</w:t>
-      </w:r>
-      <w:r>
-        <w:rPr>
-          <w:rFonts w:hint="cs"/>
-          <w:sz w:val="32"/>
-          <w:szCs w:val="32"/>
-          <w:rtl/>
-          <w:lang w:val="en-AS"/>
-        </w:rPr>
-        <w:t xml:space="preserve"> בפופולריותה.</w:t>
-      </w:r>
-    </w:p>
-    <w:p>
-      <w:pPr>
-        <w:bidi/>
-        <w:rPr>
-          <w:sz w:val="32"/>
-          <w:szCs w:val="32"/>
-          <w:rtl/>
-          <w:lang w:val="en-AS"/>
-        </w:rPr>
-      </w:pPr>
-    </w:p>
-    <w:p>
-      <w:pPr>
-        <w:bidi/>
-        <w:rPr>
-          <w:sz w:val="32"/>
-          <w:szCs w:val="32"/>
-          <w:rtl/>
-          <w:lang w:val="en-AS"/>
-        </w:rPr>
-      </w:pPr>
-    </w:p>
-    <w:p>
-      <w:pPr>
-        <w:bidi/>
-        <w:rPr>
-          <w:sz w:val="32"/>
-          <w:szCs w:val="32"/>
-          <w:rtl/>
-          <w:lang w:val="en-AS"/>
-        </w:rPr>
-      </w:pPr>
-    </w:p>
-    <w:p>
-      <w:pPr>
-        <w:bidi/>
-        <w:rPr>
-          <w:sz w:val="32"/>
-          <w:szCs w:val="32"/>
-          <w:rtl/>
-          <w:lang w:val="en-AS"/>
-        </w:rPr>
-      </w:pPr>
-    </w:p>
-    <w:p>
-      <w:pPr>
-        <w:bidi/>
-        <w:rPr>
-          <w:sz w:val="32"/>
-          <w:szCs w:val="32"/>
-          <w:rtl/>
-          <w:lang w:val="en-AS"/>
-        </w:rPr>
-      </w:pPr>
-    </w:p>
-    <w:p>
-      <w:pPr>
-        <w:bidi/>
-        <w:rPr>
-          <w:sz w:val="32"/>
-          <w:szCs w:val="32"/>
-          <w:rtl/>
-          <w:lang w:val="en-AS"/>
-        </w:rPr>
-      </w:pPr>
-    </w:p>
-    <w:p>
-      <w:pPr>
-        <w:bidi/>
-        <w:rPr>
-          <w:sz w:val="32"/>
-          <w:szCs w:val="32"/>
-          <w:rtl/>
-          <w:lang w:val="en-AS"/>
-        </w:rPr>
-      </w:pPr>
+        </w:rPr>
+      </w:pPr>
+    </w:p>
+    <w:p>
+      <w:pPr>
+        <w:bidi/>
+        <w:rPr>
+          <w:b/>
+          <w:bCs/>
+          <w:sz w:val="32"/>
+          <w:szCs w:val="32"/>
+          <w:u w:val="single"/>
+          <w:rtl/>
+        </w:rPr>
+      </w:pPr>
+      <w:r>
+        <w:rPr>
+          <w:rFonts w:hint="cs"/>
+          <w:b/>
+          <w:bCs/>
+          <w:sz w:val="32"/>
+          <w:szCs w:val="32"/>
+          <w:u w:val="single"/>
+          <w:rtl/>
+        </w:rPr>
+        <w:t xml:space="preserve">נתונים מאתר </w:t>
+      </w:r>
+      <w:r>
+        <w:rPr>
+          <w:rFonts w:hint="cs"/>
+          <w:b/>
+          <w:bCs/>
+          <w:sz w:val="32"/>
+          <w:szCs w:val="32"/>
+          <w:u w:val="single"/>
+        </w:rPr>
+        <w:t>IA</w:t>
+      </w:r>
+      <w:r>
+        <w:rPr>
+          <w:b/>
+          <w:bCs/>
+          <w:sz w:val="32"/>
+          <w:szCs w:val="32"/>
+          <w:u w:val="single"/>
+        </w:rPr>
+        <w:t>S</w:t>
+      </w:r>
+      <w:r>
+        <w:rPr>
+          <w:rFonts w:hint="cs"/>
+          <w:b/>
+          <w:bCs/>
+          <w:sz w:val="32"/>
+          <w:szCs w:val="32"/>
+          <w:u w:val="single"/>
+          <w:rtl/>
+        </w:rPr>
+        <w:t>:</w:t>
+      </w:r>
+    </w:p>
+    <w:p>
+      <w:pPr>
+        <w:bidi/>
+        <w:rPr>
+          <w:sz w:val="32"/>
+          <w:szCs w:val="32"/>
+          <w:rtl/>
+        </w:rPr>
+      </w:pPr>
+      <w:r>
+        <w:rPr>
+          <w:rFonts w:hint="cs"/>
+          <w:sz w:val="32"/>
+          <w:szCs w:val="32"/>
+          <w:rtl/>
+        </w:rPr>
+        <w:t>"</w:t>
+      </w:r>
+      <w:r>
+        <w:rPr>
+          <w:sz w:val="32"/>
+          <w:szCs w:val="32"/>
+          <w:rtl/>
+        </w:rPr>
+        <w:t>בשנת 2020 נרשמה עליה של 137% ברמת ההתעניינות באתרים  בהשוואה לשנת 2019</w:t>
+      </w:r>
+      <w:r>
+        <w:rPr>
+          <w:sz w:val="32"/>
+          <w:szCs w:val="32"/>
+        </w:rPr>
+        <w:t>.</w:t>
+      </w:r>
+      <w:r>
+        <w:rPr>
+          <w:rFonts w:hint="cs"/>
+          <w:sz w:val="32"/>
+          <w:szCs w:val="32"/>
+          <w:rtl/>
+        </w:rPr>
+        <w:t>"</w:t>
+      </w:r>
+    </w:p>
+    <w:p>
+      <w:pPr>
+        <w:bidi/>
+        <w:rPr>
+          <w:sz w:val="32"/>
+          <w:szCs w:val="32"/>
+        </w:rPr>
+      </w:pPr>
+      <w:r>
+        <w:rPr>
+          <w:rFonts w:hint="cs"/>
+          <w:sz w:val="32"/>
+          <w:szCs w:val="32"/>
+          <w:rtl/>
+        </w:rPr>
+        <w:t>"</w:t>
+      </w:r>
+      <w:r>
+        <w:rPr>
+          <w:sz w:val="32"/>
+          <w:szCs w:val="32"/>
+          <w:rtl/>
+        </w:rPr>
+        <w:t xml:space="preserve">בשל העלייה המטאורית </w:t>
+      </w:r>
+      <w:proofErr w:type="spellStart"/>
+      <w:r>
+        <w:rPr>
+          <w:sz w:val="32"/>
+          <w:szCs w:val="32"/>
+          <w:rtl/>
+        </w:rPr>
+        <w:t>בביקושים</w:t>
+      </w:r>
+      <w:proofErr w:type="spellEnd"/>
+      <w:r>
+        <w:rPr>
+          <w:sz w:val="32"/>
+          <w:szCs w:val="32"/>
+          <w:rtl/>
+        </w:rPr>
+        <w:t xml:space="preserve"> במהלך שנת 2020 נפתחו עשרות מתחמי נופש חדשים בדגש על ווילות נופש</w:t>
+      </w:r>
+      <w:r>
+        <w:rPr>
+          <w:sz w:val="32"/>
+          <w:szCs w:val="32"/>
+        </w:rPr>
+        <w:t>.</w:t>
+      </w:r>
+      <w:r>
+        <w:rPr>
+          <w:rFonts w:hint="cs"/>
+          <w:sz w:val="32"/>
+          <w:szCs w:val="32"/>
+          <w:rtl/>
+        </w:rPr>
+        <w:t>"</w:t>
+      </w:r>
+    </w:p>
+    <w:p>
+      <w:pPr>
+        <w:bidi/>
+        <w:rPr>
+          <w:sz w:val="32"/>
+          <w:szCs w:val="32"/>
+          <w:rtl/>
+        </w:rPr>
+      </w:pPr>
+      <w:bookmarkStart w:id="0" w:name="_GoBack"/>
+      <w:bookmarkEnd w:id="0"/>
     </w:p>
     <w:p>
       <w:pPr>
@@ -1848,7 +1796,6 @@
           <w:szCs w:val="36"/>
           <w:u w:val="single"/>
           <w:rtl/>
-          <w:lang w:val="en-AS"/>
         </w:rPr>
       </w:pPr>
       <w:r>
@@ -1861,7 +1808,6 @@
           <w:szCs w:val="36"/>
           <w:u w:val="single"/>
           <w:rtl/>
-          <w:lang w:val="en-AS"/>
         </w:rPr>
         <w:lastRenderedPageBreak/>
         <w:t>ניתוח דרישות ראשוני:</w:t>
@@ -1869,7 +1815,7 @@
     </w:p>
     <w:p>
       <w:pPr>
-        <w:pStyle w:val="ListParagraph"/>
+        <w:pStyle w:val="a3"/>
         <w:numPr>
           <w:ilvl w:val="0"/>
           <w:numId w:val="4"/>
@@ -1878,23 +1824,21 @@
         <w:rPr>
           <w:sz w:val="32"/>
           <w:szCs w:val="32"/>
-          <w:lang w:val="en-AS"/>
-        </w:rPr>
-      </w:pPr>
-      <w:r>
-        <w:rPr>
-          <w:rFonts w:hint="cs"/>
-          <w:sz w:val="32"/>
-          <w:szCs w:val="32"/>
-          <w:rtl/>
-          <w:lang w:val="en-AS"/>
+        </w:rPr>
+      </w:pPr>
+      <w:r>
+        <w:rPr>
+          <w:rFonts w:hint="cs"/>
+          <w:sz w:val="32"/>
+          <w:szCs w:val="32"/>
+          <w:rtl/>
         </w:rPr>
         <w:t>הפלטפורמה תציע ללקוחות מבחר צימרים להתארח בהם.</w:t>
       </w:r>
     </w:p>
     <w:p>
       <w:pPr>
-        <w:pStyle w:val="ListParagraph"/>
+        <w:pStyle w:val="a3"/>
         <w:numPr>
           <w:ilvl w:val="0"/>
           <w:numId w:val="4"/>
@@ -1903,23 +1847,21 @@
         <w:rPr>
           <w:sz w:val="32"/>
           <w:szCs w:val="32"/>
-          <w:lang w:val="en-AS"/>
-        </w:rPr>
-      </w:pPr>
-      <w:r>
-        <w:rPr>
-          <w:rFonts w:hint="cs"/>
-          <w:sz w:val="32"/>
-          <w:szCs w:val="32"/>
-          <w:rtl/>
-          <w:lang w:val="en-AS"/>
+        </w:rPr>
+      </w:pPr>
+      <w:r>
+        <w:rPr>
+          <w:rFonts w:hint="cs"/>
+          <w:sz w:val="32"/>
+          <w:szCs w:val="32"/>
+          <w:rtl/>
         </w:rPr>
         <w:t>לכלל המשתמשים תהיה אפשרות גישה בלי הרשמה מראש.</w:t>
       </w:r>
     </w:p>
     <w:p>
       <w:pPr>
-        <w:pStyle w:val="ListParagraph"/>
+        <w:pStyle w:val="a3"/>
         <w:numPr>
           <w:ilvl w:val="0"/>
           <w:numId w:val="4"/>
@@ -1928,23 +1870,21 @@
         <w:rPr>
           <w:sz w:val="32"/>
           <w:szCs w:val="32"/>
-          <w:lang w:val="en-AS"/>
-        </w:rPr>
-      </w:pPr>
-      <w:r>
-        <w:rPr>
-          <w:rFonts w:hint="cs"/>
-          <w:sz w:val="32"/>
-          <w:szCs w:val="32"/>
-          <w:rtl/>
-          <w:lang w:val="en-AS"/>
+        </w:rPr>
+      </w:pPr>
+      <w:r>
+        <w:rPr>
+          <w:rFonts w:hint="cs"/>
+          <w:sz w:val="32"/>
+          <w:szCs w:val="32"/>
+          <w:rtl/>
         </w:rPr>
         <w:t>הפלטפורמה תהיה חינמית לכלל המשתמשים.</w:t>
       </w:r>
     </w:p>
     <w:p>
       <w:pPr>
-        <w:pStyle w:val="ListParagraph"/>
+        <w:pStyle w:val="a3"/>
         <w:numPr>
           <w:ilvl w:val="0"/>
           <w:numId w:val="4"/>
@@ -1953,14 +1893,12 @@
         <w:rPr>
           <w:sz w:val="32"/>
           <w:szCs w:val="32"/>
-          <w:lang w:val="en-AS"/>
-        </w:rPr>
-      </w:pPr>
-      <w:r>
-        <w:rPr>
-          <w:sz w:val="32"/>
-          <w:szCs w:val="32"/>
-          <w:lang w:val="en-US"/>
+        </w:rPr>
+      </w:pPr>
+      <w:r>
+        <w:rPr>
+          <w:sz w:val="32"/>
+          <w:szCs w:val="32"/>
         </w:rPr>
         <w:t>User-friendly interface</w:t>
       </w:r>
@@ -1970,14 +1908,13 @@
           <w:sz w:val="32"/>
           <w:szCs w:val="32"/>
           <w:rtl/>
-          <w:lang w:val="en-AS"/>
         </w:rPr>
         <w:t>.</w:t>
       </w:r>
     </w:p>
     <w:p>
       <w:pPr>
-        <w:pStyle w:val="ListParagraph"/>
+        <w:pStyle w:val="a3"/>
         <w:numPr>
           <w:ilvl w:val="0"/>
           <w:numId w:val="4"/>
@@ -1986,16 +1923,14 @@
         <w:rPr>
           <w:sz w:val="32"/>
           <w:szCs w:val="32"/>
-          <w:lang w:val="en-AS"/>
-        </w:rPr>
-      </w:pPr>
-      <w:r>
-        <w:rPr>
-          <w:rFonts w:hint="cs"/>
-          <w:sz w:val="32"/>
-          <w:szCs w:val="32"/>
-          <w:rtl/>
-          <w:lang w:val="en-AS"/>
+        </w:rPr>
+      </w:pPr>
+      <w:r>
+        <w:rPr>
+          <w:rFonts w:hint="cs"/>
+          <w:sz w:val="32"/>
+          <w:szCs w:val="32"/>
+          <w:rtl/>
         </w:rPr>
         <w:t xml:space="preserve">הפלטפורמה האינטרנטית תתמוך בדפדפנים </w:t>
       </w:r>
@@ -2003,7 +1938,6 @@
         <w:rPr>
           <w:sz w:val="32"/>
           <w:szCs w:val="32"/>
-          <w:lang w:val="en-US"/>
         </w:rPr>
         <w:t>Google Chrome</w:t>
       </w:r>
@@ -2013,7 +1947,6 @@
           <w:sz w:val="32"/>
           <w:szCs w:val="32"/>
           <w:rtl/>
-          <w:lang w:val="en-AS"/>
         </w:rPr>
         <w:t xml:space="preserve"> ו</w:t>
       </w:r>
@@ -2021,7 +1954,6 @@
         <w:rPr>
           <w:sz w:val="32"/>
           <w:szCs w:val="32"/>
-          <w:lang w:val="en-US"/>
         </w:rPr>
         <w:t>Microsoft Edge</w:t>
       </w:r>
@@ -2031,14 +1963,13 @@
           <w:sz w:val="32"/>
           <w:szCs w:val="32"/>
           <w:rtl/>
-          <w:lang w:val="en-AS"/>
         </w:rPr>
         <w:t>.</w:t>
       </w:r>
     </w:p>
     <w:p>
       <w:pPr>
-        <w:pStyle w:val="ListParagraph"/>
+        <w:pStyle w:val="a3"/>
         <w:numPr>
           <w:ilvl w:val="0"/>
           <w:numId w:val="4"/>
@@ -2047,23 +1978,21 @@
         <w:rPr>
           <w:sz w:val="32"/>
           <w:szCs w:val="32"/>
-          <w:lang w:val="en-AS"/>
-        </w:rPr>
-      </w:pPr>
-      <w:r>
-        <w:rPr>
-          <w:rFonts w:hint="cs"/>
-          <w:sz w:val="32"/>
-          <w:szCs w:val="32"/>
-          <w:rtl/>
-          <w:lang w:val="en-AS"/>
+        </w:rPr>
+      </w:pPr>
+      <w:r>
+        <w:rPr>
+          <w:rFonts w:hint="cs"/>
+          <w:sz w:val="32"/>
+          <w:szCs w:val="32"/>
+          <w:rtl/>
         </w:rPr>
         <w:t>הפלטפורמה האינטרנטית תהיה רספונסיבית ותתאים למסכי פלאפון, טאבלט ומחשב.</w:t>
       </w:r>
     </w:p>
     <w:p>
       <w:pPr>
-        <w:pStyle w:val="ListParagraph"/>
+        <w:pStyle w:val="a3"/>
         <w:numPr>
           <w:ilvl w:val="0"/>
           <w:numId w:val="4"/>
@@ -2072,16 +2001,14 @@
         <w:rPr>
           <w:sz w:val="32"/>
           <w:szCs w:val="32"/>
-          <w:lang w:val="en-AS"/>
-        </w:rPr>
-      </w:pPr>
-      <w:r>
-        <w:rPr>
-          <w:rFonts w:hint="cs"/>
-          <w:sz w:val="32"/>
-          <w:szCs w:val="32"/>
-          <w:rtl/>
-          <w:lang w:val="en-AS"/>
+        </w:rPr>
+      </w:pPr>
+      <w:r>
+        <w:rPr>
+          <w:rFonts w:hint="cs"/>
+          <w:sz w:val="32"/>
+          <w:szCs w:val="32"/>
+          <w:rtl/>
         </w:rPr>
         <w:t xml:space="preserve">תהיה גישה למנהל האתר לגשת דרך מסך </w:t>
       </w:r>
@@ -2089,7 +2016,6 @@
         <w:rPr>
           <w:sz w:val="32"/>
           <w:szCs w:val="32"/>
-          <w:lang w:val="en-US"/>
         </w:rPr>
         <w:t>Admin</w:t>
       </w:r>
@@ -2099,14 +2025,13 @@
           <w:sz w:val="32"/>
           <w:szCs w:val="32"/>
           <w:rtl/>
-          <w:lang w:val="en-AS"/>
         </w:rPr>
         <w:t xml:space="preserve"> על מנת שיוכל למחוק, לאשר ולהוסיף תוכן.</w:t>
       </w:r>
     </w:p>
     <w:p>
       <w:pPr>
-        <w:pStyle w:val="ListParagraph"/>
+        <w:pStyle w:val="a3"/>
         <w:numPr>
           <w:ilvl w:val="0"/>
           <w:numId w:val="4"/>
@@ -2115,16 +2040,14 @@
         <w:rPr>
           <w:sz w:val="32"/>
           <w:szCs w:val="32"/>
-          <w:lang w:val="en-AS"/>
-        </w:rPr>
-      </w:pPr>
-      <w:r>
-        <w:rPr>
-          <w:rFonts w:hint="cs"/>
-          <w:sz w:val="32"/>
-          <w:szCs w:val="32"/>
-          <w:rtl/>
-          <w:lang w:val="en-AS"/>
+        </w:rPr>
+      </w:pPr>
+      <w:r>
+        <w:rPr>
+          <w:rFonts w:hint="cs"/>
+          <w:sz w:val="32"/>
+          <w:szCs w:val="32"/>
+          <w:rtl/>
         </w:rPr>
         <w:t xml:space="preserve">הפלטפורמה תאחסן ותשמור את הנתונים באמצעות </w:t>
       </w:r>
@@ -2132,7 +2055,6 @@
         <w:rPr>
           <w:sz w:val="32"/>
           <w:szCs w:val="32"/>
-          <w:lang w:val="en-US"/>
         </w:rPr>
         <w:t>Database</w:t>
       </w:r>
@@ -2142,7 +2064,6 @@
           <w:sz w:val="32"/>
           <w:szCs w:val="32"/>
           <w:rtl/>
-          <w:lang w:val="en-AS"/>
         </w:rPr>
         <w:t xml:space="preserve"> של </w:t>
       </w:r>
@@ -2150,7 +2071,6 @@
         <w:rPr>
           <w:sz w:val="32"/>
           <w:szCs w:val="32"/>
-          <w:lang w:val="en-US"/>
         </w:rPr>
         <w:t>Firebase</w:t>
       </w:r>
@@ -2160,7 +2080,6 @@
           <w:sz w:val="32"/>
           <w:szCs w:val="32"/>
           <w:rtl/>
-          <w:lang w:val="en-AS"/>
         </w:rPr>
         <w:t>.</w:t>
       </w:r>
@@ -2172,52 +2091,47 @@
         <w:rPr>
           <w:sz w:val="32"/>
           <w:szCs w:val="32"/>
-          <w:lang w:val="en-AS"/>
-        </w:rPr>
-      </w:pPr>
-    </w:p>
-    <w:p>
-      <w:pPr>
-        <w:pStyle w:val="ListParagraph"/>
-        <w:bidi/>
-        <w:rPr>
-          <w:sz w:val="32"/>
-          <w:szCs w:val="32"/>
-          <w:lang w:val="en-AS"/>
-        </w:rPr>
-      </w:pPr>
-    </w:p>
-    <w:p>
-      <w:pPr>
-        <w:pStyle w:val="ListParagraph"/>
-        <w:bidi/>
-        <w:rPr>
-          <w:sz w:val="32"/>
-          <w:szCs w:val="32"/>
-          <w:lang w:val="en-AS"/>
-        </w:rPr>
-      </w:pPr>
-    </w:p>
-    <w:p>
-      <w:pPr>
-        <w:pStyle w:val="ListParagraph"/>
-        <w:bidi/>
-        <w:rPr>
-          <w:sz w:val="32"/>
-          <w:szCs w:val="32"/>
-          <w:rtl/>
-          <w:lang w:val="en-AS"/>
-        </w:rPr>
-      </w:pPr>
-    </w:p>
-    <w:p>
-      <w:pPr>
-        <w:bidi/>
-        <w:rPr>
-          <w:sz w:val="32"/>
-          <w:szCs w:val="32"/>
-          <w:rtl/>
-          <w:lang w:val="en-AS"/>
+        </w:rPr>
+      </w:pPr>
+    </w:p>
+    <w:p>
+      <w:pPr>
+        <w:pStyle w:val="a3"/>
+        <w:bidi/>
+        <w:rPr>
+          <w:sz w:val="32"/>
+          <w:szCs w:val="32"/>
+        </w:rPr>
+      </w:pPr>
+    </w:p>
+    <w:p>
+      <w:pPr>
+        <w:pStyle w:val="a3"/>
+        <w:bidi/>
+        <w:rPr>
+          <w:sz w:val="32"/>
+          <w:szCs w:val="32"/>
+        </w:rPr>
+      </w:pPr>
+    </w:p>
+    <w:p>
+      <w:pPr>
+        <w:pStyle w:val="a3"/>
+        <w:bidi/>
+        <w:rPr>
+          <w:sz w:val="32"/>
+          <w:szCs w:val="32"/>
+          <w:rtl/>
+        </w:rPr>
+      </w:pPr>
+    </w:p>
+    <w:p>
+      <w:pPr>
+        <w:bidi/>
+        <w:rPr>
+          <w:sz w:val="32"/>
+          <w:szCs w:val="32"/>
+          <w:rtl/>
         </w:rPr>
       </w:pPr>
     </w:p>
@@ -2232,7 +2146,7 @@
 </file>
 
 <file path=word/numbering.xml><?xml version="1.0" encoding="utf-8"?>
-<w:numbering xmlns:wpc="http://schemas.microsoft.com/office/word/2010/wordprocessingCanvas" xmlns:cx="http://schemas.microsoft.com/office/drawing/2014/chartex" xmlns:cx1="http://schemas.microsoft.com/office/drawing/2015/9/8/chartex" xmlns:cx2="http://schemas.microsoft.com/office/drawing/2015/10/21/chartex" xmlns:cx3="http://schemas.microsoft.com/office/drawing/2016/5/9/chartex" xmlns:cx4="http://schemas.microsoft.com/office/drawing/2016/5/10/chartex" xmlns:cx5="http://schemas.microsoft.com/office/drawing/2016/5/11/chartex" xmlns:cx6="http://schemas.microsoft.com/office/drawing/2016/5/12/chartex" xmlns:cx7="http://schemas.microsoft.com/office/drawing/2016/5/13/chartex" xmlns:cx8="http://schemas.microsoft.com/office/drawing/2016/5/14/chartex" xmlns:mc="http://schemas.openxmlformats.org/markup-compatibility/2006" xmlns:aink="http://schemas.microsoft.com/office/drawing/2016/ink" xmlns:am3d="http://schemas.microsoft.com/office/drawing/2017/model3d" xmlns:o="urn:schemas-microsoft-com:office:office" xmlns:r="http://schemas.openxmlformats.org/officeDocument/2006/relationships" xmlns:m="http://schemas.openxmlformats.org/officeDocument/2006/math" xmlns:v="urn:schemas-microsoft-com:vml" xmlns:wp14="http://schemas.microsoft.com/office/word/2010/wordprocessingDrawing" xmlns:wp="http://schemas.openxmlformats.org/drawingml/2006/wordprocessingDrawing" xmlns:w10="urn:schemas-microsoft-com:office:word" xmlns:w="http://schemas.openxmlformats.org/wordprocessingml/2006/main" xmlns:w14="http://schemas.microsoft.com/office/word/2010/wordml" xmlns:w15="http://schemas.microsoft.com/office/word/2012/wordml" xmlns:w16cex="http://schemas.microsoft.com/office/word/2018/wordml/cex" xmlns:w16cid="http://schemas.microsoft.com/office/word/2016/wordml/cid" xmlns:w16="http://schemas.microsoft.com/office/word/2018/wordml" xmlns:w16sdtdh="http://schemas.microsoft.com/office/word/2020/wordml/sdtdatahash" xmlns:w16se="http://schemas.microsoft.com/office/word/2015/wordml/symex" xmlns:wpg="http://schemas.microsoft.com/office/word/2010/wordprocessingGroup" xmlns:wpi="http://schemas.microsoft.com/office/word/2010/wordprocessingInk" xmlns:wne="http://schemas.microsoft.com/office/word/2006/wordml" xmlns:wps="http://schemas.microsoft.com/office/word/2010/wordprocessingShape" mc:Ignorable="w14 w15 w16se w16cid w16 w16cex w16sdtdh wp14">
+<w:numbering xmlns:wpc="http://schemas.microsoft.com/office/word/2010/wordprocessingCanvas" xmlns:cx="http://schemas.microsoft.com/office/drawing/2014/chartex" xmlns:cx1="http://schemas.microsoft.com/office/drawing/2015/9/8/chartex" xmlns:cx2="http://schemas.microsoft.com/office/drawing/2015/10/21/chartex" xmlns:cx3="http://schemas.microsoft.com/office/drawing/2016/5/9/chartex" xmlns:cx4="http://schemas.microsoft.com/office/drawing/2016/5/10/chartex" xmlns:cx5="http://schemas.microsoft.com/office/drawing/2016/5/11/chartex" xmlns:cx6="http://schemas.microsoft.com/office/drawing/2016/5/12/chartex" xmlns:cx7="http://schemas.microsoft.com/office/drawing/2016/5/13/chartex" xmlns:cx8="http://schemas.microsoft.com/office/drawing/2016/5/14/chartex" xmlns:mc="http://schemas.openxmlformats.org/markup-compatibility/2006" xmlns:aink="http://schemas.microsoft.com/office/drawing/2016/ink" xmlns:am3d="http://schemas.microsoft.com/office/drawing/2017/model3d" xmlns:o="urn:schemas-microsoft-com:office:office" xmlns:r="http://schemas.openxmlformats.org/officeDocument/2006/relationships" xmlns:m="http://schemas.openxmlformats.org/officeDocument/2006/math" xmlns:v="urn:schemas-microsoft-com:vml" xmlns:wp14="http://schemas.microsoft.com/office/word/2010/wordprocessingDrawing" xmlns:wp="http://schemas.openxmlformats.org/drawingml/2006/wordprocessingDrawing" xmlns:w10="urn:schemas-microsoft-com:office:word" xmlns:w="http://schemas.openxmlformats.org/wordprocessingml/2006/main" xmlns:w14="http://schemas.microsoft.com/office/word/2010/wordml" xmlns:w15="http://schemas.microsoft.com/office/word/2012/wordml" xmlns:w16cid="http://schemas.microsoft.com/office/word/2016/wordml/cid" xmlns:w16se="http://schemas.microsoft.com/office/word/2015/wordml/symex" xmlns:wpg="http://schemas.microsoft.com/office/word/2010/wordprocessingGroup" xmlns:wpi="http://schemas.microsoft.com/office/word/2010/wordprocessingInk" xmlns:wne="http://schemas.microsoft.com/office/word/2006/wordml" xmlns:wps="http://schemas.microsoft.com/office/word/2010/wordprocessingShape" mc:Ignorable="w14 w15 w16se w16cid wp14">
   <w:abstractNum w:abstractNumId="0" w15:restartNumberingAfterBreak="0">
     <w:nsid w:val="01F54A9A"/>
     <w:multiLevelType w:val="hybridMultilevel"/>
@@ -2817,14 +2731,14 @@
 </file>
 
 <file path=word/styles.xml><?xml version="1.0" encoding="utf-8"?>
-<w:styles xmlns:mc="http://schemas.openxmlformats.org/markup-compatibility/2006" xmlns:r="http://schemas.openxmlformats.org/officeDocument/2006/relationships" xmlns:w="http://schemas.openxmlformats.org/wordprocessingml/2006/main" xmlns:w14="http://schemas.microsoft.com/office/word/2010/wordml" xmlns:w15="http://schemas.microsoft.com/office/word/2012/wordml" xmlns:w16cex="http://schemas.microsoft.com/office/word/2018/wordml/cex" xmlns:w16cid="http://schemas.microsoft.com/office/word/2016/wordml/cid" xmlns:w16="http://schemas.microsoft.com/office/word/2018/wordml" xmlns:w16sdtdh="http://schemas.microsoft.com/office/word/2020/wordml/sdtdatahash" xmlns:w16se="http://schemas.microsoft.com/office/word/2015/wordml/symex" mc:Ignorable="w14 w15 w16se w16cid w16 w16cex w16sdtdh">
+<w:styles xmlns:mc="http://schemas.openxmlformats.org/markup-compatibility/2006" xmlns:r="http://schemas.openxmlformats.org/officeDocument/2006/relationships" xmlns:w="http://schemas.openxmlformats.org/wordprocessingml/2006/main" xmlns:w14="http://schemas.microsoft.com/office/word/2010/wordml" xmlns:w15="http://schemas.microsoft.com/office/word/2012/wordml" xmlns:w16cid="http://schemas.microsoft.com/office/word/2016/wordml/cid" xmlns:w16se="http://schemas.microsoft.com/office/word/2015/wordml/symex" mc:Ignorable="w14 w15 w16se w16cid">
   <w:docDefaults>
     <w:rPrDefault>
       <w:rPr>
         <w:rFonts w:asciiTheme="minorHAnsi" w:eastAsiaTheme="minorHAnsi" w:hAnsiTheme="minorHAnsi" w:cstheme="minorBidi"/>
         <w:sz w:val="22"/>
         <w:szCs w:val="22"/>
-        <w:lang w:val="en-IL" w:eastAsia="en-US" w:bidi="he-IL"/>
+        <w:lang w:val="en-US" w:eastAsia="en-US" w:bidi="he-IL"/>
       </w:rPr>
     </w:rPrDefault>
     <w:pPrDefault>
@@ -2833,7 +2747,7 @@
       </w:pPr>
     </w:pPrDefault>
   </w:docDefaults>
-  <w:latentStyles w:defLockedState="0" w:defUIPriority="99" w:defSemiHidden="0" w:defUnhideWhenUsed="0" w:defQFormat="0" w:count="376">
+  <w:latentStyles w:defLockedState="0" w:defUIPriority="99" w:defSemiHidden="0" w:defUnhideWhenUsed="0" w:defQFormat="0" w:count="375">
     <w:lsdException w:name="Normal" w:uiPriority="0" w:qFormat="1"/>
     <w:lsdException w:name="heading 1" w:uiPriority="9" w:qFormat="1"/>
     <w:lsdException w:name="heading 2" w:semiHidden="1" w:uiPriority="9" w:unhideWhenUsed="1" w:qFormat="1"/>
@@ -3209,20 +3123,19 @@
     <w:lsdException w:name="Smart Hyperlink" w:semiHidden="1" w:unhideWhenUsed="1"/>
     <w:lsdException w:name="Hashtag" w:semiHidden="1" w:unhideWhenUsed="1"/>
     <w:lsdException w:name="Unresolved Mention" w:semiHidden="1" w:unhideWhenUsed="1"/>
-    <w:lsdException w:name="Smart Link" w:semiHidden="1" w:unhideWhenUsed="1"/>
   </w:latentStyles>
-  <w:style w:type="paragraph" w:default="1" w:styleId="Normal">
+  <w:style w:type="paragraph" w:default="1" w:styleId="a">
     <w:name w:val="Normal"/>
     <w:qFormat/>
     <w:rsid w:val="00F712BB"/>
   </w:style>
-  <w:style w:type="character" w:default="1" w:styleId="DefaultParagraphFont">
+  <w:style w:type="character" w:default="1" w:styleId="a0">
     <w:name w:val="Default Paragraph Font"/>
     <w:uiPriority w:val="1"/>
     <w:semiHidden/>
     <w:unhideWhenUsed/>
   </w:style>
-  <w:style w:type="table" w:default="1" w:styleId="TableNormal">
+  <w:style w:type="table" w:default="1" w:styleId="a1">
     <w:name w:val="Normal Table"/>
     <w:uiPriority w:val="99"/>
     <w:semiHidden/>
@@ -3237,15 +3150,15 @@
       </w:tblCellMar>
     </w:tblPr>
   </w:style>
-  <w:style w:type="numbering" w:default="1" w:styleId="NoList">
+  <w:style w:type="numbering" w:default="1" w:styleId="a2">
     <w:name w:val="No List"/>
     <w:uiPriority w:val="99"/>
     <w:semiHidden/>
     <w:unhideWhenUsed/>
   </w:style>
-  <w:style w:type="paragraph" w:styleId="ListParagraph">
+  <w:style w:type="paragraph" w:styleId="a3">
     <w:name w:val="List Paragraph"/>
-    <w:basedOn w:val="Normal"/>
+    <w:basedOn w:val="a"/>
     <w:uiPriority w:val="34"/>
     <w:qFormat/>
     <w:rsid w:val="00372B0B"/>

</xml_diff>